<commit_message>
# dataprossing MPNet finished
</commit_message>
<xml_diff>
--- a/projectTips.docx
+++ b/projectTips.docx
@@ -56,27 +56,7 @@
           <w:szCs w:val="24"/>
           <w:lang w:val="en-AU"/>
         </w:rPr>
-        <w:t xml:space="preserve">The advantage of two-tower architecture </w:t>
-      </w:r>
-      <w:proofErr w:type="gramStart"/>
-      <w:r>
-        <w:rPr>
-          <w:rFonts w:ascii="Helvetica" w:hAnsi="Helvetica"/>
-          <w:sz w:val="24"/>
-          <w:szCs w:val="24"/>
-          <w:lang w:val="en-AU"/>
-        </w:rPr>
-        <w:t>is</w:t>
-      </w:r>
-      <w:proofErr w:type="gramEnd"/>
-      <w:r>
-        <w:rPr>
-          <w:rFonts w:ascii="Helvetica" w:hAnsi="Helvetica"/>
-          <w:sz w:val="24"/>
-          <w:szCs w:val="24"/>
-          <w:lang w:val="en-AU"/>
-        </w:rPr>
-        <w:t xml:space="preserve"> </w:t>
+        <w:t xml:space="preserve">The advantage of two-tower architecture is </w:t>
       </w:r>
     </w:p>
     <w:p>
@@ -448,21 +428,7 @@
         <w:rPr>
           <w:rFonts w:ascii="Helvetica" w:hAnsi="Helvetica" w:cs="Helvetica"/>
         </w:rPr>
-        <w:t xml:space="preserve">tower (latency budget: ≤100 </w:t>
-      </w:r>
-      <w:proofErr w:type="spellStart"/>
-      <w:r>
-        <w:rPr>
-          <w:rFonts w:ascii="Helvetica" w:hAnsi="Helvetica" w:cs="Helvetica"/>
-        </w:rPr>
-        <w:t>ms</w:t>
-      </w:r>
-      <w:proofErr w:type="spellEnd"/>
-      <w:r>
-        <w:rPr>
-          <w:rFonts w:ascii="Helvetica" w:hAnsi="Helvetica" w:cs="Helvetica"/>
-        </w:rPr>
-        <w:t>) and run a 5-minute micro-batch job for item</w:t>
+        <w:t>tower (latency budget: ≤100 ms) and run a 5-minute micro-batch job for item</w:t>
       </w:r>
       <w:r>
         <w:rPr>
@@ -494,10 +460,7 @@
     <w:p>
       <w:pPr>
         <w:rPr>
-          <w:rFonts w:ascii="Helvetica" w:hAnsi="Helvetica"/>
-          <w:sz w:val="24"/>
-          <w:szCs w:val="24"/>
-          <w:lang w:val="en-AU"/>
+          <w:rFonts w:ascii="Helvetica" w:hAnsi="Helvetica" w:cs="Helvetica"/>
         </w:rPr>
       </w:pPr>
       <w:r>
@@ -505,6 +468,72 @@
           <w:rFonts w:ascii="Helvetica" w:hAnsi="Helvetica" w:cs="Helvetica"/>
         </w:rPr>
         <w:t xml:space="preserve">The recommender system architecture  </w:t>
+      </w:r>
+    </w:p>
+    <w:p>
+      <w:pPr>
+        <w:rPr>
+          <w:rFonts w:ascii="Helvetica" w:hAnsi="Helvetica" w:cs="Helvetica"/>
+        </w:rPr>
+      </w:pPr>
+      <w:r>
+        <w:rPr>
+          <w:rFonts w:ascii="Helvetica" w:hAnsi="Helvetica" w:cs="Helvetica"/>
+        </w:rPr>
+        <w:t>Bug box</w:t>
+      </w:r>
+    </w:p>
+    <w:p>
+      <w:pPr>
+        <w:rPr>
+          <w:rFonts w:ascii="Helvetica" w:hAnsi="Helvetica"/>
+          <w:sz w:val="24"/>
+          <w:szCs w:val="24"/>
+          <w:lang w:val="en-AU"/>
+        </w:rPr>
+      </w:pPr>
+      <w:r>
+        <w:rPr>
+          <w:rFonts w:ascii="Helvetica" w:hAnsi="Helvetica"/>
+          <w:sz w:val="24"/>
+          <w:szCs w:val="24"/>
+          <w:lang w:val="en-AU"/>
+        </w:rPr>
+        <w:drawing>
+          <wp:inline distT="0" distB="0" distL="0" distR="0" wp14:anchorId="04E078BD" wp14:editId="11FCDC89">
+            <wp:extent cx="5274310" cy="3152775"/>
+            <wp:effectExtent l="0" t="0" r="2540" b="9525"/>
+            <wp:docPr id="143649543" name="Picture 1" descr="A screenshot of a computer program&#10;&#10;Description automatically generated"/>
+            <wp:cNvGraphicFramePr>
+              <a:graphicFrameLocks xmlns:a="http://schemas.openxmlformats.org/drawingml/2006/main" noChangeAspect="1"/>
+            </wp:cNvGraphicFramePr>
+            <a:graphic xmlns:a="http://schemas.openxmlformats.org/drawingml/2006/main">
+              <a:graphicData uri="http://schemas.openxmlformats.org/drawingml/2006/picture">
+                <pic:pic xmlns:pic="http://schemas.openxmlformats.org/drawingml/2006/picture">
+                  <pic:nvPicPr>
+                    <pic:cNvPr id="143649543" name="Picture 1" descr="A screenshot of a computer program&#10;&#10;Description automatically generated"/>
+                    <pic:cNvPicPr/>
+                  </pic:nvPicPr>
+                  <pic:blipFill>
+                    <a:blip r:embed="rId11"/>
+                    <a:stretch>
+                      <a:fillRect/>
+                    </a:stretch>
+                  </pic:blipFill>
+                  <pic:spPr>
+                    <a:xfrm>
+                      <a:off x="0" y="0"/>
+                      <a:ext cx="5274310" cy="3152775"/>
+                    </a:xfrm>
+                    <a:prstGeom prst="rect">
+                      <a:avLst/>
+                    </a:prstGeom>
+                  </pic:spPr>
+                </pic:pic>
+              </a:graphicData>
+            </a:graphic>
+          </wp:inline>
+        </w:drawing>
       </w:r>
     </w:p>
     <w:sectPr>

</xml_diff>